<commit_message>
pasikoregavau praito laboro lentele
</commit_message>
<xml_diff>
--- a/IS-pagrindai.Ataskaita.docx
+++ b/IS-pagrindai.Ataskaita.docx
@@ -30,7 +30,7 @@
           <w:szCs w:val="26"/>
         </w:rPr>
         <w:drawing>
-          <wp:inline distT="0" distB="0" distL="0" distR="0">
+          <wp:inline distT="0" distB="0" distL="0" distR="0" wp14:anchorId="686600C2" wp14:editId="2C37F95B">
             <wp:extent cx="1546197" cy="850885"/>
             <wp:effectExtent l="0" t="0" r="0" b="0"/>
             <wp:docPr id="38" name="image20.png"/>
@@ -388,10 +388,11 @@
           <w:docPartUnique/>
         </w:docPartObj>
       </w:sdtPr>
+      <w:sdtEndPr/>
       <w:sdtContent>
         <w:p>
           <w:pPr>
-            <w:pStyle w:val="TOC1"/>
+            <w:pStyle w:val="Turinys1"/>
             <w:tabs>
               <w:tab w:val="left" w:pos="400"/>
               <w:tab w:val="right" w:pos="8296"/>
@@ -416,7 +417,7 @@
           <w:hyperlink w:anchor="_Toc528755557" w:history="1">
             <w:r>
               <w:rPr>
-                <w:rStyle w:val="Hyperlink"/>
+                <w:rStyle w:val="Hipersaitas"/>
                 <w:noProof/>
               </w:rPr>
               <w:t>1.</w:t>
@@ -433,7 +434,7 @@
             </w:r>
             <w:r>
               <w:rPr>
-                <w:rStyle w:val="Hyperlink"/>
+                <w:rStyle w:val="Hipersaitas"/>
                 <w:noProof/>
               </w:rPr>
               <w:t>Įvadas</w:t>
@@ -490,7 +491,7 @@
         </w:p>
         <w:p>
           <w:pPr>
-            <w:pStyle w:val="TOC2"/>
+            <w:pStyle w:val="Turinys2"/>
             <w:tabs>
               <w:tab w:val="left" w:pos="660"/>
               <w:tab w:val="right" w:pos="8296"/>
@@ -506,7 +507,7 @@
           <w:hyperlink w:anchor="_Toc528755558" w:history="1">
             <w:r>
               <w:rPr>
-                <w:rStyle w:val="Hyperlink"/>
+                <w:rStyle w:val="Hipersaitas"/>
                 <w:noProof/>
               </w:rPr>
               <w:t>2.</w:t>
@@ -523,7 +524,7 @@
             </w:r>
             <w:r>
               <w:rPr>
-                <w:rStyle w:val="Hyperlink"/>
+                <w:rStyle w:val="Hipersaitas"/>
                 <w:noProof/>
               </w:rPr>
               <w:t>„Tikrųjų Studentų“ komandos sudėtis</w:t>
@@ -580,7 +581,7 @@
         </w:p>
         <w:p>
           <w:pPr>
-            <w:pStyle w:val="TOC1"/>
+            <w:pStyle w:val="Turinys1"/>
             <w:tabs>
               <w:tab w:val="left" w:pos="400"/>
               <w:tab w:val="right" w:pos="8296"/>
@@ -596,7 +597,7 @@
           <w:hyperlink w:anchor="_Toc528755559" w:history="1">
             <w:r>
               <w:rPr>
-                <w:rStyle w:val="Hyperlink"/>
+                <w:rStyle w:val="Hipersaitas"/>
                 <w:noProof/>
               </w:rPr>
               <w:t>1.</w:t>
@@ -613,7 +614,7 @@
             </w:r>
             <w:r>
               <w:rPr>
-                <w:rStyle w:val="Hyperlink"/>
+                <w:rStyle w:val="Hipersaitas"/>
                 <w:noProof/>
               </w:rPr>
               <w:t>Sistemos paskirtis</w:t>
@@ -670,7 +671,7 @@
         </w:p>
         <w:p>
           <w:pPr>
-            <w:pStyle w:val="TOC2"/>
+            <w:pStyle w:val="Turinys2"/>
             <w:tabs>
               <w:tab w:val="left" w:pos="880"/>
               <w:tab w:val="right" w:pos="8296"/>
@@ -686,7 +687,7 @@
           <w:hyperlink w:anchor="_Toc528755560" w:history="1">
             <w:r>
               <w:rPr>
-                <w:rStyle w:val="Hyperlink"/>
+                <w:rStyle w:val="Hipersaitas"/>
                 <w:noProof/>
               </w:rPr>
               <w:t>1.1.</w:t>
@@ -703,7 +704,7 @@
             </w:r>
             <w:r>
               <w:rPr>
-                <w:rStyle w:val="Hyperlink"/>
+                <w:rStyle w:val="Hipersaitas"/>
                 <w:noProof/>
               </w:rPr>
               <w:t>Sistemos aprašas</w:t>
@@ -760,7 +761,7 @@
         </w:p>
         <w:p>
           <w:pPr>
-            <w:pStyle w:val="TOC2"/>
+            <w:pStyle w:val="Turinys2"/>
             <w:tabs>
               <w:tab w:val="left" w:pos="880"/>
               <w:tab w:val="right" w:pos="8296"/>
@@ -776,7 +777,7 @@
           <w:hyperlink w:anchor="_Toc528755561" w:history="1">
             <w:r>
               <w:rPr>
-                <w:rStyle w:val="Hyperlink"/>
+                <w:rStyle w:val="Hipersaitas"/>
                 <w:noProof/>
               </w:rPr>
               <w:t>1.2.</w:t>
@@ -793,7 +794,7 @@
             </w:r>
             <w:r>
               <w:rPr>
-                <w:rStyle w:val="Hyperlink"/>
+                <w:rStyle w:val="Hipersaitas"/>
                 <w:noProof/>
               </w:rPr>
               <w:t>Funkcijų hierarchijos specifikacija</w:t>
@@ -850,7 +851,7 @@
         </w:p>
         <w:p>
           <w:pPr>
-            <w:pStyle w:val="TOC2"/>
+            <w:pStyle w:val="Turinys2"/>
             <w:tabs>
               <w:tab w:val="left" w:pos="880"/>
               <w:tab w:val="right" w:pos="8296"/>
@@ -866,7 +867,7 @@
           <w:hyperlink w:anchor="_Toc528755562" w:history="1">
             <w:r>
               <w:rPr>
-                <w:rStyle w:val="Hyperlink"/>
+                <w:rStyle w:val="Hipersaitas"/>
                 <w:noProof/>
               </w:rPr>
               <w:t>1.3.</w:t>
@@ -883,7 +884,7 @@
             </w:r>
             <w:r>
               <w:rPr>
-                <w:rStyle w:val="Hyperlink"/>
+                <w:rStyle w:val="Hipersaitas"/>
                 <w:noProof/>
               </w:rPr>
               <w:t>Realizacinės priemonės</w:t>
@@ -940,7 +941,7 @@
         </w:p>
         <w:p>
           <w:pPr>
-            <w:pStyle w:val="TOC2"/>
+            <w:pStyle w:val="Turinys2"/>
             <w:tabs>
               <w:tab w:val="left" w:pos="880"/>
               <w:tab w:val="right" w:pos="8296"/>
@@ -956,7 +957,7 @@
           <w:hyperlink w:anchor="_Toc528755563" w:history="1">
             <w:r>
               <w:rPr>
-                <w:rStyle w:val="Hyperlink"/>
+                <w:rStyle w:val="Hipersaitas"/>
                 <w:noProof/>
               </w:rPr>
               <w:t>1.4.</w:t>
@@ -973,7 +974,7 @@
             </w:r>
             <w:r>
               <w:rPr>
-                <w:rStyle w:val="Hyperlink"/>
+                <w:rStyle w:val="Hipersaitas"/>
                 <w:noProof/>
               </w:rPr>
               <w:t>Darbų pasiskirstymas</w:t>
@@ -1030,7 +1031,7 @@
         </w:p>
         <w:p>
           <w:pPr>
-            <w:pStyle w:val="TOC1"/>
+            <w:pStyle w:val="Turinys1"/>
             <w:tabs>
               <w:tab w:val="left" w:pos="400"/>
               <w:tab w:val="right" w:pos="8296"/>
@@ -1046,7 +1047,7 @@
           <w:hyperlink w:anchor="_Toc528755564" w:history="1">
             <w:r>
               <w:rPr>
-                <w:rStyle w:val="Hyperlink"/>
+                <w:rStyle w:val="Hipersaitas"/>
                 <w:noProof/>
               </w:rPr>
               <w:t>2.</w:t>
@@ -1063,7 +1064,7 @@
             </w:r>
             <w:r>
               <w:rPr>
-                <w:rStyle w:val="Hyperlink"/>
+                <w:rStyle w:val="Hipersaitas"/>
                 <w:noProof/>
               </w:rPr>
               <w:t>Reikalavimų modelis</w:t>
@@ -1120,7 +1121,7 @@
         </w:p>
         <w:p>
           <w:pPr>
-            <w:pStyle w:val="TOC2"/>
+            <w:pStyle w:val="Turinys2"/>
             <w:tabs>
               <w:tab w:val="left" w:pos="880"/>
               <w:tab w:val="right" w:pos="8296"/>
@@ -1136,7 +1137,7 @@
           <w:hyperlink w:anchor="_Toc528755565" w:history="1">
             <w:r>
               <w:rPr>
-                <w:rStyle w:val="Hyperlink"/>
+                <w:rStyle w:val="Hipersaitas"/>
                 <w:noProof/>
               </w:rPr>
               <w:t>2.1.</w:t>
@@ -1153,7 +1154,7 @@
             </w:r>
             <w:r>
               <w:rPr>
-                <w:rStyle w:val="Hyperlink"/>
+                <w:rStyle w:val="Hipersaitas"/>
                 <w:noProof/>
               </w:rPr>
               <w:t>Panaudojimo atvejų modelis</w:t>
@@ -1210,7 +1211,7 @@
         </w:p>
         <w:p>
           <w:pPr>
-            <w:pStyle w:val="TOC2"/>
+            <w:pStyle w:val="Turinys2"/>
             <w:tabs>
               <w:tab w:val="left" w:pos="880"/>
               <w:tab w:val="right" w:pos="8296"/>
@@ -1226,7 +1227,7 @@
           <w:hyperlink w:anchor="_Toc528755566" w:history="1">
             <w:r>
               <w:rPr>
-                <w:rStyle w:val="Hyperlink"/>
+                <w:rStyle w:val="Hipersaitas"/>
                 <w:noProof/>
               </w:rPr>
               <w:t>2.2.</w:t>
@@ -1243,7 +1244,7 @@
             </w:r>
             <w:r>
               <w:rPr>
-                <w:rStyle w:val="Hyperlink"/>
+                <w:rStyle w:val="Hipersaitas"/>
                 <w:noProof/>
               </w:rPr>
               <w:t>Panaudojimo atvejų sekų diagramos</w:t>
@@ -1300,7 +1301,7 @@
         </w:p>
         <w:p>
           <w:pPr>
-            <w:pStyle w:val="TOC3"/>
+            <w:pStyle w:val="Turinys3"/>
             <w:tabs>
               <w:tab w:val="left" w:pos="1100"/>
               <w:tab w:val="right" w:pos="8296"/>
@@ -1316,7 +1317,7 @@
           <w:hyperlink w:anchor="_Toc528755567" w:history="1">
             <w:r>
               <w:rPr>
-                <w:rStyle w:val="Hyperlink"/>
+                <w:rStyle w:val="Hipersaitas"/>
                 <w:rFonts w:ascii="Times New Roman" w:eastAsia="Times New Roman" w:hAnsi="Times New Roman" w:cs="Times New Roman"/>
                 <w:noProof/>
               </w:rPr>
@@ -1334,7 +1335,7 @@
             </w:r>
             <w:r>
               <w:rPr>
-                <w:rStyle w:val="Hyperlink"/>
+                <w:rStyle w:val="Hipersaitas"/>
                 <w:noProof/>
               </w:rPr>
               <w:t>Viešųjų pirkimų valdymas</w:t>
@@ -1391,7 +1392,7 @@
         </w:p>
         <w:p>
           <w:pPr>
-            <w:pStyle w:val="TOC3"/>
+            <w:pStyle w:val="Turinys3"/>
             <w:tabs>
               <w:tab w:val="left" w:pos="1100"/>
               <w:tab w:val="right" w:pos="8296"/>
@@ -1407,7 +1408,7 @@
           <w:hyperlink w:anchor="_Toc528755568" w:history="1">
             <w:r>
               <w:rPr>
-                <w:rStyle w:val="Hyperlink"/>
+                <w:rStyle w:val="Hipersaitas"/>
                 <w:rFonts w:ascii="Times New Roman" w:eastAsia="Times New Roman" w:hAnsi="Times New Roman" w:cs="Times New Roman"/>
                 <w:noProof/>
               </w:rPr>
@@ -1425,7 +1426,7 @@
             </w:r>
             <w:r>
               <w:rPr>
-                <w:rStyle w:val="Hyperlink"/>
+                <w:rStyle w:val="Hipersaitas"/>
                 <w:noProof/>
               </w:rPr>
               <w:t>Centrinis pultas RTIS</w:t>
@@ -1482,7 +1483,7 @@
         </w:p>
         <w:p>
           <w:pPr>
-            <w:pStyle w:val="TOC3"/>
+            <w:pStyle w:val="Turinys3"/>
             <w:tabs>
               <w:tab w:val="left" w:pos="1100"/>
               <w:tab w:val="right" w:pos="8296"/>
@@ -1498,7 +1499,7 @@
           <w:hyperlink w:anchor="_Toc528755569" w:history="1">
             <w:r>
               <w:rPr>
-                <w:rStyle w:val="Hyperlink"/>
+                <w:rStyle w:val="Hipersaitas"/>
                 <w:rFonts w:ascii="Times New Roman" w:eastAsia="Times New Roman" w:hAnsi="Times New Roman" w:cs="Times New Roman"/>
                 <w:noProof/>
               </w:rPr>
@@ -1516,7 +1517,7 @@
             </w:r>
             <w:r>
               <w:rPr>
-                <w:rStyle w:val="Hyperlink"/>
+                <w:rStyle w:val="Hipersaitas"/>
                 <w:noProof/>
               </w:rPr>
               <w:t>Inventoriaus valdymas</w:t>
@@ -1573,7 +1574,7 @@
         </w:p>
         <w:p>
           <w:pPr>
-            <w:pStyle w:val="TOC3"/>
+            <w:pStyle w:val="Turinys3"/>
             <w:tabs>
               <w:tab w:val="left" w:pos="1100"/>
               <w:tab w:val="right" w:pos="8296"/>
@@ -1589,7 +1590,7 @@
           <w:hyperlink w:anchor="_Toc528755570" w:history="1">
             <w:r>
               <w:rPr>
-                <w:rStyle w:val="Hyperlink"/>
+                <w:rStyle w:val="Hipersaitas"/>
                 <w:rFonts w:ascii="Times New Roman" w:eastAsia="Times New Roman" w:hAnsi="Times New Roman" w:cs="Times New Roman"/>
                 <w:noProof/>
               </w:rPr>
@@ -1607,7 +1608,7 @@
             </w:r>
             <w:r>
               <w:rPr>
-                <w:rStyle w:val="Hyperlink"/>
+                <w:rStyle w:val="Hipersaitas"/>
                 <w:noProof/>
               </w:rPr>
               <w:t>Administracijios valdymas</w:t>
@@ -1664,7 +1665,7 @@
         </w:p>
         <w:p>
           <w:pPr>
-            <w:pStyle w:val="TOC2"/>
+            <w:pStyle w:val="Turinys2"/>
             <w:tabs>
               <w:tab w:val="left" w:pos="880"/>
               <w:tab w:val="right" w:pos="8296"/>
@@ -1680,7 +1681,7 @@
           <w:hyperlink w:anchor="_Toc528755571" w:history="1">
             <w:r>
               <w:rPr>
-                <w:rStyle w:val="Hyperlink"/>
+                <w:rStyle w:val="Hipersaitas"/>
                 <w:noProof/>
               </w:rPr>
               <w:t>2.3.</w:t>
@@ -1697,7 +1698,7 @@
             </w:r>
             <w:r>
               <w:rPr>
-                <w:rStyle w:val="Hyperlink"/>
+                <w:rStyle w:val="Hipersaitas"/>
                 <w:noProof/>
               </w:rPr>
               <w:t>Dalykinės srities esybių ryšių modelis</w:t>
@@ -1754,7 +1755,7 @@
         </w:p>
         <w:p>
           <w:pPr>
-            <w:pStyle w:val="TOC1"/>
+            <w:pStyle w:val="Turinys1"/>
             <w:tabs>
               <w:tab w:val="left" w:pos="400"/>
               <w:tab w:val="right" w:pos="8296"/>
@@ -1770,7 +1771,7 @@
           <w:hyperlink w:anchor="_Toc528755572" w:history="1">
             <w:r>
               <w:rPr>
-                <w:rStyle w:val="Hyperlink"/>
+                <w:rStyle w:val="Hipersaitas"/>
                 <w:noProof/>
               </w:rPr>
               <w:t>3.</w:t>
@@ -1787,7 +1788,7 @@
             </w:r>
             <w:r>
               <w:rPr>
-                <w:rStyle w:val="Hyperlink"/>
+                <w:rStyle w:val="Hipersaitas"/>
                 <w:noProof/>
               </w:rPr>
               <w:t>Reikalavimų analizės modelis</w:t>
@@ -1844,7 +1845,7 @@
         </w:p>
         <w:p>
           <w:pPr>
-            <w:pStyle w:val="TOC2"/>
+            <w:pStyle w:val="Turinys2"/>
             <w:tabs>
               <w:tab w:val="left" w:pos="880"/>
               <w:tab w:val="right" w:pos="8296"/>
@@ -1860,7 +1861,7 @@
           <w:hyperlink w:anchor="_Toc528755573" w:history="1">
             <w:r>
               <w:rPr>
-                <w:rStyle w:val="Hyperlink"/>
+                <w:rStyle w:val="Hipersaitas"/>
                 <w:noProof/>
               </w:rPr>
               <w:t>3.1.</w:t>
@@ -1877,7 +1878,7 @@
             </w:r>
             <w:r>
               <w:rPr>
-                <w:rStyle w:val="Hyperlink"/>
+                <w:rStyle w:val="Hipersaitas"/>
                 <w:noProof/>
               </w:rPr>
               <w:t>Panaudojimo atvejų analizės diagramos</w:t>
@@ -1934,7 +1935,7 @@
         </w:p>
         <w:p>
           <w:pPr>
-            <w:pStyle w:val="TOC3"/>
+            <w:pStyle w:val="Turinys3"/>
             <w:tabs>
               <w:tab w:val="left" w:pos="1100"/>
               <w:tab w:val="right" w:pos="8296"/>
@@ -1950,7 +1951,7 @@
           <w:hyperlink w:anchor="_Toc528755574" w:history="1">
             <w:r>
               <w:rPr>
-                <w:rStyle w:val="Hyperlink"/>
+                <w:rStyle w:val="Hipersaitas"/>
                 <w:noProof/>
               </w:rPr>
               <w:t>3.1.1.</w:t>
@@ -1967,7 +1968,7 @@
             </w:r>
             <w:r>
               <w:rPr>
-                <w:rStyle w:val="Hyperlink"/>
+                <w:rStyle w:val="Hipersaitas"/>
                 <w:noProof/>
               </w:rPr>
               <w:t>Centrinis pultas RTIS</w:t>
@@ -2024,7 +2025,7 @@
         </w:p>
         <w:p>
           <w:pPr>
-            <w:pStyle w:val="TOC3"/>
+            <w:pStyle w:val="Turinys3"/>
             <w:tabs>
               <w:tab w:val="left" w:pos="1100"/>
               <w:tab w:val="right" w:pos="8296"/>
@@ -2040,7 +2041,7 @@
           <w:hyperlink w:anchor="_Toc528755575" w:history="1">
             <w:r>
               <w:rPr>
-                <w:rStyle w:val="Hyperlink"/>
+                <w:rStyle w:val="Hipersaitas"/>
                 <w:noProof/>
               </w:rPr>
               <w:t>3.1.2.</w:t>
@@ -2057,7 +2058,7 @@
             </w:r>
             <w:r>
               <w:rPr>
-                <w:rStyle w:val="Hyperlink"/>
+                <w:rStyle w:val="Hipersaitas"/>
                 <w:noProof/>
               </w:rPr>
               <w:t>Administracijos valdymas</w:t>
@@ -2114,7 +2115,7 @@
         </w:p>
         <w:p>
           <w:pPr>
-            <w:pStyle w:val="TOC3"/>
+            <w:pStyle w:val="Turinys3"/>
             <w:tabs>
               <w:tab w:val="left" w:pos="1100"/>
               <w:tab w:val="right" w:pos="8296"/>
@@ -2130,7 +2131,7 @@
           <w:hyperlink w:anchor="_Toc528755576" w:history="1">
             <w:r>
               <w:rPr>
-                <w:rStyle w:val="Hyperlink"/>
+                <w:rStyle w:val="Hipersaitas"/>
                 <w:noProof/>
               </w:rPr>
               <w:t>3.1.3.</w:t>
@@ -2147,7 +2148,7 @@
             </w:r>
             <w:r>
               <w:rPr>
-                <w:rStyle w:val="Hyperlink"/>
+                <w:rStyle w:val="Hipersaitas"/>
                 <w:noProof/>
               </w:rPr>
               <w:t>Inventoriaus valdymas</w:t>
@@ -2204,7 +2205,7 @@
         </w:p>
         <w:p>
           <w:pPr>
-            <w:pStyle w:val="TOC2"/>
+            <w:pStyle w:val="Turinys2"/>
             <w:tabs>
               <w:tab w:val="right" w:pos="8296"/>
             </w:tabs>
@@ -2219,7 +2220,7 @@
           <w:hyperlink w:anchor="_Toc528755577" w:history="1">
             <w:r>
               <w:rPr>
-                <w:rStyle w:val="Hyperlink"/>
+                <w:rStyle w:val="Hipersaitas"/>
                 <w:noProof/>
               </w:rPr>
               <w:t>3.2. Naudotojo sąsajos modelis</w:t>
@@ -2276,7 +2277,7 @@
         </w:p>
         <w:p>
           <w:pPr>
-            <w:pStyle w:val="TOC2"/>
+            <w:pStyle w:val="Turinys2"/>
             <w:tabs>
               <w:tab w:val="right" w:pos="8296"/>
             </w:tabs>
@@ -2291,7 +2292,7 @@
           <w:hyperlink w:anchor="_Toc528755578" w:history="1">
             <w:r>
               <w:rPr>
-                <w:rStyle w:val="Hyperlink"/>
+                <w:rStyle w:val="Hipersaitas"/>
                 <w:noProof/>
               </w:rPr>
               <w:t>3.3. Duomenų srautų diagrama</w:t>
@@ -2378,7 +2379,7 @@
     </w:p>
     <w:p>
       <w:pPr>
-        <w:pStyle w:val="Heading1"/>
+        <w:pStyle w:val="Antrat1"/>
         <w:numPr>
           <w:ilvl w:val="0"/>
           <w:numId w:val="2"/>
@@ -2409,7 +2410,7 @@
     </w:p>
     <w:p>
       <w:pPr>
-        <w:pStyle w:val="Heading2"/>
+        <w:pStyle w:val="Antrat2"/>
         <w:numPr>
           <w:ilvl w:val="0"/>
           <w:numId w:val="2"/>
@@ -2463,7 +2464,7 @@
           <w:noProof/>
         </w:rPr>
         <w:drawing>
-          <wp:inline distT="0" distB="0" distL="0" distR="0">
+          <wp:inline distT="0" distB="0" distL="0" distR="0" wp14:anchorId="7A65DA97" wp14:editId="307FDE73">
             <wp:extent cx="1457325" cy="1038225"/>
             <wp:effectExtent l="0" t="0" r="0" b="0"/>
             <wp:docPr id="39" name="image22.png"/>
@@ -2501,7 +2502,7 @@
     </w:p>
     <w:p>
       <w:pPr>
-        <w:pStyle w:val="Heading1"/>
+        <w:pStyle w:val="Antrat1"/>
         <w:numPr>
           <w:ilvl w:val="0"/>
           <w:numId w:val="1"/>
@@ -2515,7 +2516,7 @@
     </w:p>
     <w:p>
       <w:pPr>
-        <w:pStyle w:val="Heading2"/>
+        <w:pStyle w:val="Antrat2"/>
         <w:numPr>
           <w:ilvl w:val="1"/>
           <w:numId w:val="1"/>
@@ -2641,7 +2642,7 @@
     </w:p>
     <w:p>
       <w:pPr>
-        <w:pStyle w:val="Heading2"/>
+        <w:pStyle w:val="Antrat2"/>
         <w:numPr>
           <w:ilvl w:val="1"/>
           <w:numId w:val="1"/>
@@ -2688,7 +2689,7 @@
           <w:noProof/>
         </w:rPr>
         <w:drawing>
-          <wp:inline distT="114300" distB="114300" distL="114300" distR="114300">
+          <wp:inline distT="114300" distB="114300" distL="114300" distR="114300" wp14:anchorId="3485A48A" wp14:editId="060615E8">
             <wp:extent cx="5276850" cy="2349500"/>
             <wp:effectExtent l="0" t="0" r="0" b="0"/>
             <wp:docPr id="46" name="image28.png"/>
@@ -2726,7 +2727,7 @@
     </w:p>
     <w:p>
       <w:pPr>
-        <w:pStyle w:val="Heading2"/>
+        <w:pStyle w:val="Antrat2"/>
         <w:numPr>
           <w:ilvl w:val="1"/>
           <w:numId w:val="1"/>
@@ -2819,7 +2820,7 @@
     </w:p>
     <w:p>
       <w:pPr>
-        <w:pStyle w:val="Heading2"/>
+        <w:pStyle w:val="Antrat2"/>
         <w:numPr>
           <w:ilvl w:val="1"/>
           <w:numId w:val="1"/>
@@ -3575,7 +3576,7 @@
     <w:p/>
     <w:p>
       <w:pPr>
-        <w:pStyle w:val="Heading1"/>
+        <w:pStyle w:val="Antrat1"/>
         <w:numPr>
           <w:ilvl w:val="0"/>
           <w:numId w:val="1"/>
@@ -3590,7 +3591,7 @@
     </w:p>
     <w:p>
       <w:pPr>
-        <w:pStyle w:val="Heading2"/>
+        <w:pStyle w:val="Antrat2"/>
         <w:numPr>
           <w:ilvl w:val="1"/>
           <w:numId w:val="1"/>
@@ -3790,10 +3791,10 @@
           <w:noProof/>
         </w:rPr>
         <w:drawing>
-          <wp:inline distT="0" distB="0" distL="0" distR="0" wp14:anchorId="4F591578" wp14:editId="28BBD99D">
-            <wp:extent cx="4791086" cy="2695492"/>
-            <wp:effectExtent l="0" t="0" r="0" b="0"/>
-            <wp:docPr id="65" name="Picture 65"/>
+          <wp:inline distT="0" distB="0" distL="0" distR="0" wp14:anchorId="2CDE6D04" wp14:editId="3E41E868">
+            <wp:extent cx="4752975" cy="2924175"/>
+            <wp:effectExtent l="0" t="0" r="9525" b="9525"/>
+            <wp:docPr id="66" name="Paveikslėlis 66"/>
             <wp:cNvGraphicFramePr>
               <a:graphicFrameLocks xmlns:a="http://schemas.openxmlformats.org/drawingml/2006/main" noChangeAspect="1"/>
             </wp:cNvGraphicFramePr>
@@ -3801,23 +3802,36 @@
               <a:graphicData uri="http://schemas.openxmlformats.org/drawingml/2006/picture">
                 <pic:pic xmlns:pic="http://schemas.openxmlformats.org/drawingml/2006/picture">
                   <pic:nvPicPr>
-                    <pic:cNvPr id="1" name=""/>
-                    <pic:cNvPicPr/>
+                    <pic:cNvPr id="0" name="Picture 2"/>
+                    <pic:cNvPicPr>
+                      <a:picLocks noChangeAspect="1" noChangeArrowheads="1"/>
+                    </pic:cNvPicPr>
                   </pic:nvPicPr>
                   <pic:blipFill>
-                    <a:blip r:embed="rId14"/>
+                    <a:blip r:embed="rId14">
+                      <a:extLst>
+                        <a:ext uri="{28A0092B-C50C-407E-A947-70E740481C1C}">
+                          <a14:useLocalDpi xmlns:a14="http://schemas.microsoft.com/office/drawing/2010/main" val="0"/>
+                        </a:ext>
+                      </a:extLst>
+                    </a:blip>
+                    <a:srcRect/>
                     <a:stretch>
                       <a:fillRect/>
                     </a:stretch>
                   </pic:blipFill>
-                  <pic:spPr>
+                  <pic:spPr bwMode="auto">
                     <a:xfrm>
                       <a:off x="0" y="0"/>
-                      <a:ext cx="4896830" cy="2754984"/>
+                      <a:ext cx="4752975" cy="2924175"/>
                     </a:xfrm>
                     <a:prstGeom prst="rect">
                       <a:avLst/>
                     </a:prstGeom>
+                    <a:noFill/>
+                    <a:ln>
+                      <a:noFill/>
+                    </a:ln>
                   </pic:spPr>
                 </pic:pic>
               </a:graphicData>
@@ -3825,6 +3839,8 @@
           </wp:inline>
         </w:drawing>
       </w:r>
+      <w:bookmarkStart w:id="10" w:name="_GoBack"/>
+      <w:bookmarkEnd w:id="10"/>
     </w:p>
     <w:p>
       <w:r>
@@ -3833,25 +3849,23 @@
     </w:p>
     <w:p>
       <w:pPr>
-        <w:pStyle w:val="Heading2"/>
+        <w:pStyle w:val="Antrat2"/>
         <w:numPr>
           <w:ilvl w:val="1"/>
           <w:numId w:val="1"/>
         </w:numPr>
       </w:pPr>
-      <w:bookmarkStart w:id="10" w:name="_Toc528755566"/>
-      <w:bookmarkStart w:id="11" w:name="_GoBack"/>
-      <w:bookmarkEnd w:id="11"/>
+      <w:bookmarkStart w:id="11" w:name="_Toc528755566"/>
       <w:r>
         <w:lastRenderedPageBreak/>
         <w:t>Panaudojimo atvejų sekų diagramos</w:t>
       </w:r>
-      <w:bookmarkEnd w:id="10"/>
+      <w:bookmarkEnd w:id="11"/>
     </w:p>
     <w:p/>
     <w:p>
       <w:pPr>
-        <w:pStyle w:val="Heading3"/>
+        <w:pStyle w:val="Antrat3"/>
         <w:numPr>
           <w:ilvl w:val="2"/>
           <w:numId w:val="1"/>
@@ -3892,7 +3906,7 @@
           <w:noProof/>
         </w:rPr>
         <w:drawing>
-          <wp:inline distT="0" distB="0" distL="0" distR="0">
+          <wp:inline distT="0" distB="0" distL="0" distR="0" wp14:anchorId="32831B9B" wp14:editId="6AC6D73B">
             <wp:extent cx="5274310" cy="2341245"/>
             <wp:effectExtent l="0" t="0" r="0" b="0"/>
             <wp:docPr id="40" name="image21.png"/>
@@ -4524,7 +4538,7 @@
           <w:noProof/>
         </w:rPr>
         <w:drawing>
-          <wp:inline distT="0" distB="0" distL="0" distR="0">
+          <wp:inline distT="0" distB="0" distL="0" distR="0" wp14:anchorId="693BEF0A" wp14:editId="3B4E2F2B">
             <wp:extent cx="5274310" cy="3228975"/>
             <wp:effectExtent l="0" t="0" r="0" b="0"/>
             <wp:docPr id="45" name="image25.png"/>
@@ -5168,7 +5182,7 @@
           <w:noProof/>
         </w:rPr>
         <w:drawing>
-          <wp:inline distT="0" distB="0" distL="0" distR="0">
+          <wp:inline distT="0" distB="0" distL="0" distR="0" wp14:anchorId="41746AF9" wp14:editId="2A38B0F1">
             <wp:extent cx="5274310" cy="2072640"/>
             <wp:effectExtent l="0" t="0" r="0" b="0"/>
             <wp:docPr id="44" name="image24.png"/>
@@ -5803,7 +5817,7 @@
           <w:noProof/>
         </w:rPr>
         <w:drawing>
-          <wp:inline distT="0" distB="0" distL="0" distR="0">
+          <wp:inline distT="0" distB="0" distL="0" distR="0" wp14:anchorId="5BE8E943" wp14:editId="114995C5">
             <wp:extent cx="5274310" cy="1893570"/>
             <wp:effectExtent l="0" t="0" r="0" b="0"/>
             <wp:docPr id="49" name="image31.png"/>
@@ -6423,7 +6437,7 @@
           <w:noProof/>
         </w:rPr>
         <w:drawing>
-          <wp:inline distT="0" distB="0" distL="0" distR="0">
+          <wp:inline distT="0" distB="0" distL="0" distR="0" wp14:anchorId="4F0365A8" wp14:editId="505FB59F">
             <wp:extent cx="5274310" cy="1708150"/>
             <wp:effectExtent l="0" t="0" r="0" b="0"/>
             <wp:docPr id="47" name="image29.png"/>
@@ -7042,7 +7056,7 @@
           <w:noProof/>
         </w:rPr>
         <w:drawing>
-          <wp:inline distT="0" distB="0" distL="0" distR="0">
+          <wp:inline distT="0" distB="0" distL="0" distR="0" wp14:anchorId="02C77B91" wp14:editId="39DC253F">
             <wp:extent cx="5274310" cy="2016125"/>
             <wp:effectExtent l="0" t="0" r="0" b="0"/>
             <wp:docPr id="53" name="image35.png"/>
@@ -7662,7 +7676,7 @@
           <w:noProof/>
         </w:rPr>
         <w:drawing>
-          <wp:inline distT="0" distB="0" distL="0" distR="0">
+          <wp:inline distT="0" distB="0" distL="0" distR="0" wp14:anchorId="4D8DA4E0" wp14:editId="4DFAFEB0">
             <wp:extent cx="5274310" cy="2034540"/>
             <wp:effectExtent l="0" t="0" r="0" b="0"/>
             <wp:docPr id="50" name="image36.png"/>
@@ -8281,7 +8295,7 @@
           <w:noProof/>
         </w:rPr>
         <w:drawing>
-          <wp:inline distT="0" distB="0" distL="0" distR="0">
+          <wp:inline distT="0" distB="0" distL="0" distR="0" wp14:anchorId="3109938F" wp14:editId="576EA4D2">
             <wp:extent cx="5274310" cy="2124075"/>
             <wp:effectExtent l="0" t="0" r="0" b="0"/>
             <wp:docPr id="52" name="image58.png"/>
@@ -8901,7 +8915,7 @@
           <w:noProof/>
         </w:rPr>
         <w:drawing>
-          <wp:inline distT="0" distB="0" distL="0" distR="0">
+          <wp:inline distT="0" distB="0" distL="0" distR="0" wp14:anchorId="4AB5FE41" wp14:editId="42E7E804">
             <wp:extent cx="5274310" cy="2280285"/>
             <wp:effectExtent l="0" t="0" r="0" b="0"/>
             <wp:docPr id="54" name="image37.png"/>
@@ -9520,7 +9534,7 @@
           <w:noProof/>
         </w:rPr>
         <w:drawing>
-          <wp:inline distT="0" distB="0" distL="0" distR="0">
+          <wp:inline distT="0" distB="0" distL="0" distR="0" wp14:anchorId="55BCCA94" wp14:editId="46B46389">
             <wp:extent cx="5274310" cy="2234565"/>
             <wp:effectExtent l="0" t="0" r="0" b="0"/>
             <wp:docPr id="55" name="image38.png"/>
@@ -10140,7 +10154,7 @@
           <w:noProof/>
         </w:rPr>
         <w:drawing>
-          <wp:inline distT="0" distB="0" distL="0" distR="0">
+          <wp:inline distT="0" distB="0" distL="0" distR="0" wp14:anchorId="115B5B76" wp14:editId="78D0656D">
             <wp:extent cx="5274310" cy="2303145"/>
             <wp:effectExtent l="0" t="0" r="0" b="0"/>
             <wp:docPr id="56" name="image56.png"/>
@@ -10759,7 +10773,7 @@
           <w:noProof/>
         </w:rPr>
         <w:drawing>
-          <wp:inline distT="0" distB="0" distL="0" distR="0">
+          <wp:inline distT="0" distB="0" distL="0" distR="0" wp14:anchorId="6DD00333" wp14:editId="6017BE6D">
             <wp:extent cx="5274310" cy="2414270"/>
             <wp:effectExtent l="0" t="0" r="0" b="0"/>
             <wp:docPr id="57" name="image40.png"/>
@@ -11481,7 +11495,7 @@
           <w:noProof/>
         </w:rPr>
         <w:drawing>
-          <wp:inline distT="0" distB="0" distL="0" distR="0">
+          <wp:inline distT="0" distB="0" distL="0" distR="0" wp14:anchorId="09F14207" wp14:editId="077EC5A3">
             <wp:extent cx="5274310" cy="3475990"/>
             <wp:effectExtent l="0" t="0" r="0" b="0"/>
             <wp:docPr id="58" name="image43.png"/>
@@ -12300,7 +12314,7 @@
     </w:p>
     <w:p>
       <w:pPr>
-        <w:pStyle w:val="Heading3"/>
+        <w:pStyle w:val="Antrat3"/>
         <w:numPr>
           <w:ilvl w:val="2"/>
           <w:numId w:val="1"/>
@@ -12343,7 +12357,7 @@
           <w:noProof/>
         </w:rPr>
         <w:drawing>
-          <wp:inline distT="0" distB="0" distL="0" distR="0">
+          <wp:inline distT="0" distB="0" distL="0" distR="0" wp14:anchorId="2570AF72" wp14:editId="6F0768DA">
             <wp:extent cx="5274310" cy="2401570"/>
             <wp:effectExtent l="0" t="0" r="0" b="0"/>
             <wp:docPr id="59" name="image42.png"/>
@@ -13024,7 +13038,7 @@
           <w:noProof/>
         </w:rPr>
         <w:drawing>
-          <wp:inline distT="0" distB="0" distL="0" distR="0">
+          <wp:inline distT="0" distB="0" distL="0" distR="0" wp14:anchorId="0A4E5521" wp14:editId="7A24960C">
             <wp:extent cx="5274310" cy="2990215"/>
             <wp:effectExtent l="0" t="0" r="0" b="0"/>
             <wp:docPr id="60" name="image41.png"/>
@@ -13746,7 +13760,7 @@
           <w:noProof/>
         </w:rPr>
         <w:drawing>
-          <wp:inline distT="0" distB="0" distL="0" distR="0">
+          <wp:inline distT="0" distB="0" distL="0" distR="0" wp14:anchorId="689D3A00" wp14:editId="72C704B6">
             <wp:extent cx="5274310" cy="2960370"/>
             <wp:effectExtent l="0" t="0" r="0" b="0"/>
             <wp:docPr id="61" name="image51.png"/>
@@ -14476,7 +14490,7 @@
           <w:noProof/>
         </w:rPr>
         <w:drawing>
-          <wp:inline distT="0" distB="0" distL="0" distR="0">
+          <wp:inline distT="0" distB="0" distL="0" distR="0" wp14:anchorId="580CBDD7" wp14:editId="7BDBC787">
             <wp:extent cx="5274310" cy="2573655"/>
             <wp:effectExtent l="0" t="0" r="0" b="0"/>
             <wp:docPr id="27" name="image13.png"/>
@@ -15206,7 +15220,7 @@
           <w:noProof/>
         </w:rPr>
         <w:drawing>
-          <wp:inline distT="0" distB="0" distL="0" distR="0">
+          <wp:inline distT="0" distB="0" distL="0" distR="0" wp14:anchorId="398291DC" wp14:editId="61227CA9">
             <wp:extent cx="5274310" cy="3632835"/>
             <wp:effectExtent l="0" t="0" r="0" b="0"/>
             <wp:docPr id="31" name="image16.png"/>
@@ -15918,7 +15932,7 @@
           <w:noProof/>
         </w:rPr>
         <w:drawing>
-          <wp:inline distT="0" distB="0" distL="0" distR="0">
+          <wp:inline distT="0" distB="0" distL="0" distR="0" wp14:anchorId="03155423" wp14:editId="6449760A">
             <wp:extent cx="5274310" cy="2559685"/>
             <wp:effectExtent l="0" t="0" r="0" b="0"/>
             <wp:docPr id="32" name="image61.png"/>
@@ -16598,7 +16612,7 @@
           <w:noProof/>
         </w:rPr>
         <w:drawing>
-          <wp:inline distT="0" distB="0" distL="0" distR="0">
+          <wp:inline distT="0" distB="0" distL="0" distR="0" wp14:anchorId="714247BB" wp14:editId="16C6C992">
             <wp:extent cx="5274310" cy="1942465"/>
             <wp:effectExtent l="0" t="0" r="0" b="0"/>
             <wp:docPr id="33" name="image19.png"/>
@@ -17283,7 +17297,7 @@
           <w:noProof/>
         </w:rPr>
         <w:drawing>
-          <wp:inline distT="0" distB="0" distL="0" distR="0">
+          <wp:inline distT="0" distB="0" distL="0" distR="0" wp14:anchorId="632FAA99" wp14:editId="36B09124">
             <wp:extent cx="5274310" cy="3425190"/>
             <wp:effectExtent l="0" t="0" r="0" b="0"/>
             <wp:docPr id="34" name="image17.png"/>
@@ -18002,7 +18016,7 @@
           <w:noProof/>
         </w:rPr>
         <w:drawing>
-          <wp:inline distT="0" distB="0" distL="0" distR="0">
+          <wp:inline distT="0" distB="0" distL="0" distR="0" wp14:anchorId="2EBCD896" wp14:editId="1DCDC969">
             <wp:extent cx="5274310" cy="3250565"/>
             <wp:effectExtent l="0" t="0" r="0" b="0"/>
             <wp:docPr id="35" name="image18.png"/>
@@ -18745,7 +18759,7 @@
           <w:noProof/>
         </w:rPr>
         <w:drawing>
-          <wp:inline distT="0" distB="0" distL="0" distR="0">
+          <wp:inline distT="0" distB="0" distL="0" distR="0" wp14:anchorId="7AB48F97" wp14:editId="7BF59ADF">
             <wp:extent cx="5274310" cy="2287270"/>
             <wp:effectExtent l="0" t="0" r="0" b="0"/>
             <wp:docPr id="11" name="image5.png"/>
@@ -19397,7 +19411,7 @@
     </w:p>
     <w:p>
       <w:pPr>
-        <w:pStyle w:val="Heading3"/>
+        <w:pStyle w:val="Antrat3"/>
         <w:numPr>
           <w:ilvl w:val="2"/>
           <w:numId w:val="1"/>
@@ -19439,7 +19453,7 @@
           <w:noProof/>
         </w:rPr>
         <w:drawing>
-          <wp:inline distT="0" distB="0" distL="0" distR="0">
+          <wp:inline distT="0" distB="0" distL="0" distR="0" wp14:anchorId="18436981" wp14:editId="6D334384">
             <wp:extent cx="5274310" cy="2520950"/>
             <wp:effectExtent l="0" t="0" r="0" b="0"/>
             <wp:docPr id="12" name="image2.png"/>
@@ -20188,7 +20202,7 @@
           <w:noProof/>
         </w:rPr>
         <w:drawing>
-          <wp:inline distT="0" distB="0" distL="0" distR="0">
+          <wp:inline distT="0" distB="0" distL="0" distR="0" wp14:anchorId="62B20DFF" wp14:editId="63CFD0F7">
             <wp:extent cx="5274310" cy="2177415"/>
             <wp:effectExtent l="0" t="0" r="0" b="0"/>
             <wp:docPr id="13" name="image9.png"/>
@@ -20937,7 +20951,7 @@
           <w:noProof/>
         </w:rPr>
         <w:drawing>
-          <wp:inline distT="0" distB="0" distL="0" distR="0">
+          <wp:inline distT="0" distB="0" distL="0" distR="0" wp14:anchorId="3690920F" wp14:editId="63402CBA">
             <wp:extent cx="5274310" cy="2491740"/>
             <wp:effectExtent l="0" t="0" r="0" b="0"/>
             <wp:docPr id="14" name="image54.png"/>
@@ -21686,7 +21700,7 @@
           <w:noProof/>
         </w:rPr>
         <w:drawing>
-          <wp:inline distT="0" distB="0" distL="0" distR="0">
+          <wp:inline distT="0" distB="0" distL="0" distR="0" wp14:anchorId="3000CF43" wp14:editId="2A1C0233">
             <wp:extent cx="5274310" cy="2095500"/>
             <wp:effectExtent l="0" t="0" r="0" b="0"/>
             <wp:docPr id="16" name="image6.png"/>
@@ -22429,7 +22443,7 @@
           <w:noProof/>
         </w:rPr>
         <w:drawing>
-          <wp:inline distT="0" distB="0" distL="0" distR="0">
+          <wp:inline distT="0" distB="0" distL="0" distR="0" wp14:anchorId="0F8D3599" wp14:editId="374DE49B">
             <wp:extent cx="5274310" cy="2389505"/>
             <wp:effectExtent l="0" t="0" r="0" b="0"/>
             <wp:docPr id="17" name="image12.png"/>
@@ -23175,7 +23189,7 @@
           <w:noProof/>
         </w:rPr>
         <w:drawing>
-          <wp:inline distT="0" distB="0" distL="0" distR="0">
+          <wp:inline distT="0" distB="0" distL="0" distR="0" wp14:anchorId="4247E6B9" wp14:editId="5B6B2DEF">
             <wp:extent cx="5274310" cy="2895600"/>
             <wp:effectExtent l="0" t="0" r="0" b="0"/>
             <wp:docPr id="18" name="image3.png"/>
@@ -23899,7 +23913,7 @@
     </w:p>
     <w:p>
       <w:pPr>
-        <w:pStyle w:val="Heading3"/>
+        <w:pStyle w:val="Antrat3"/>
         <w:numPr>
           <w:ilvl w:val="2"/>
           <w:numId w:val="1"/>
@@ -23952,7 +23966,7 @@
           <w:noProof/>
         </w:rPr>
         <w:drawing>
-          <wp:inline distT="0" distB="0" distL="0" distR="0">
+          <wp:inline distT="0" distB="0" distL="0" distR="0" wp14:anchorId="39CE04CA" wp14:editId="2F9A807E">
             <wp:extent cx="5274310" cy="1894840"/>
             <wp:effectExtent l="0" t="0" r="0" b="0"/>
             <wp:docPr id="19" name="image8.png"/>
@@ -24702,7 +24716,7 @@
           <w:noProof/>
         </w:rPr>
         <w:drawing>
-          <wp:inline distT="0" distB="0" distL="0" distR="0">
+          <wp:inline distT="0" distB="0" distL="0" distR="0" wp14:anchorId="554023B6" wp14:editId="18A6D0F7">
             <wp:extent cx="5274310" cy="2227580"/>
             <wp:effectExtent l="0" t="0" r="0" b="0"/>
             <wp:docPr id="20" name="image11.png"/>
@@ -25448,7 +25462,7 @@
           <w:noProof/>
         </w:rPr>
         <w:drawing>
-          <wp:inline distT="0" distB="0" distL="0" distR="0">
+          <wp:inline distT="0" distB="0" distL="0" distR="0" wp14:anchorId="52AB5105" wp14:editId="11501CFD">
             <wp:extent cx="5267325" cy="1895475"/>
             <wp:effectExtent l="0" t="0" r="0" b="0"/>
             <wp:docPr id="21" name="image48.png"/>
@@ -26200,34 +26214,47 @@
           <w:szCs w:val="22"/>
         </w:rPr>
         <w:drawing>
-          <wp:inline distT="0" distB="0" distL="0" distR="0">
-            <wp:extent cx="5267325" cy="2914650"/>
-            <wp:effectExtent l="0" t="0" r="0" b="0"/>
-            <wp:docPr id="3" name="image47.png"/>
-            <wp:cNvGraphicFramePr/>
+          <wp:inline distT="0" distB="0" distL="0" distR="0" wp14:anchorId="16892E36" wp14:editId="0E9034F1">
+            <wp:extent cx="5267325" cy="2505075"/>
+            <wp:effectExtent l="0" t="0" r="9525" b="9525"/>
+            <wp:docPr id="41" name="Paveikslėlis 41"/>
+            <wp:cNvGraphicFramePr>
+              <a:graphicFrameLocks xmlns:a="http://schemas.openxmlformats.org/drawingml/2006/main" noChangeAspect="1"/>
+            </wp:cNvGraphicFramePr>
             <a:graphic xmlns:a="http://schemas.openxmlformats.org/drawingml/2006/main">
               <a:graphicData uri="http://schemas.openxmlformats.org/drawingml/2006/picture">
                 <pic:pic xmlns:pic="http://schemas.openxmlformats.org/drawingml/2006/picture">
                   <pic:nvPicPr>
-                    <pic:cNvPr id="0" name="image47.png"/>
-                    <pic:cNvPicPr preferRelativeResize="0"/>
+                    <pic:cNvPr id="0" name="Picture 1"/>
+                    <pic:cNvPicPr>
+                      <a:picLocks noChangeAspect="1" noChangeArrowheads="1"/>
+                    </pic:cNvPicPr>
                   </pic:nvPicPr>
                   <pic:blipFill>
-                    <a:blip r:embed="rId47"/>
+                    <a:blip r:embed="rId47">
+                      <a:extLst>
+                        <a:ext uri="{28A0092B-C50C-407E-A947-70E740481C1C}">
+                          <a14:useLocalDpi xmlns:a14="http://schemas.microsoft.com/office/drawing/2010/main" val="0"/>
+                        </a:ext>
+                      </a:extLst>
+                    </a:blip>
                     <a:srcRect/>
                     <a:stretch>
                       <a:fillRect/>
                     </a:stretch>
                   </pic:blipFill>
-                  <pic:spPr>
+                  <pic:spPr bwMode="auto">
                     <a:xfrm>
                       <a:off x="0" y="0"/>
-                      <a:ext cx="5267325" cy="2914650"/>
+                      <a:ext cx="5267325" cy="2505075"/>
                     </a:xfrm>
                     <a:prstGeom prst="rect">
                       <a:avLst/>
                     </a:prstGeom>
-                    <a:ln/>
+                    <a:noFill/>
+                    <a:ln>
+                      <a:noFill/>
+                    </a:ln>
                   </pic:spPr>
                 </pic:pic>
               </a:graphicData>
@@ -26940,7 +26967,7 @@
     </w:p>
     <w:p>
       <w:pPr>
-        <w:pStyle w:val="Heading2"/>
+        <w:pStyle w:val="Antrat2"/>
         <w:numPr>
           <w:ilvl w:val="1"/>
           <w:numId w:val="1"/>
@@ -26999,7 +27026,7 @@
           <w:noProof/>
         </w:rPr>
         <w:drawing>
-          <wp:inline distT="0" distB="0" distL="0" distR="0">
+          <wp:inline distT="0" distB="0" distL="0" distR="0" wp14:anchorId="4974C62A" wp14:editId="1FE31233">
             <wp:extent cx="9740062" cy="3981160"/>
             <wp:effectExtent l="0" t="0" r="0" b="0"/>
             <wp:docPr id="4" name="image4.png"/>
@@ -27135,7 +27162,7 @@
     </w:p>
     <w:p>
       <w:pPr>
-        <w:pStyle w:val="Heading1"/>
+        <w:pStyle w:val="Antrat1"/>
       </w:pPr>
       <w:bookmarkStart w:id="18" w:name="_g2rbkzcybtk0" w:colFirst="0" w:colLast="0"/>
       <w:bookmarkStart w:id="19" w:name="_Toc528755572"/>
@@ -27148,7 +27175,7 @@
     </w:p>
     <w:p>
       <w:pPr>
-        <w:pStyle w:val="Heading2"/>
+        <w:pStyle w:val="Antrat2"/>
         <w:numPr>
           <w:ilvl w:val="1"/>
           <w:numId w:val="5"/>
@@ -27164,7 +27191,7 @@
     </w:p>
     <w:p>
       <w:pPr>
-        <w:pStyle w:val="Heading3"/>
+        <w:pStyle w:val="Antrat3"/>
       </w:pPr>
       <w:bookmarkStart w:id="22" w:name="_upamjliism42" w:colFirst="0" w:colLast="0"/>
       <w:bookmarkStart w:id="23" w:name="_Toc528755574"/>
@@ -27176,7 +27203,7 @@
     </w:p>
     <w:p>
       <w:pPr>
-        <w:pStyle w:val="Caption"/>
+        <w:pStyle w:val="Antrat"/>
         <w:keepNext/>
         <w:rPr>
           <w:color w:val="auto"/>
@@ -27269,7 +27296,7 @@
           <w:noProof/>
         </w:rPr>
         <w:drawing>
-          <wp:inline distT="114300" distB="114300" distL="114300" distR="114300">
+          <wp:inline distT="114300" distB="114300" distL="114300" distR="114300" wp14:anchorId="653DF94E" wp14:editId="159209D1">
             <wp:extent cx="5276850" cy="952500"/>
             <wp:effectExtent l="0" t="0" r="0" b="0"/>
             <wp:docPr id="26" name="image15.png"/>
@@ -27307,7 +27334,7 @@
     </w:p>
     <w:p>
       <w:pPr>
-        <w:pStyle w:val="Caption"/>
+        <w:pStyle w:val="Antrat"/>
         <w:keepNext/>
         <w:rPr>
           <w:color w:val="auto"/>
@@ -27400,7 +27427,7 @@
           <w:noProof/>
         </w:rPr>
         <w:drawing>
-          <wp:inline distT="114300" distB="114300" distL="114300" distR="114300">
+          <wp:inline distT="114300" distB="114300" distL="114300" distR="114300" wp14:anchorId="1E8F60A8" wp14:editId="7D7BDCAD">
             <wp:extent cx="5276850" cy="698500"/>
             <wp:effectExtent l="0" t="0" r="0" b="0"/>
             <wp:docPr id="5" name="image7.png"/>
@@ -27438,7 +27465,7 @@
     </w:p>
     <w:p>
       <w:pPr>
-        <w:pStyle w:val="Caption"/>
+        <w:pStyle w:val="Antrat"/>
         <w:keepNext/>
         <w:rPr>
           <w:color w:val="auto"/>
@@ -27531,7 +27558,7 @@
           <w:noProof/>
         </w:rPr>
         <w:drawing>
-          <wp:inline distT="114300" distB="114300" distL="114300" distR="114300">
+          <wp:inline distT="114300" distB="114300" distL="114300" distR="114300" wp14:anchorId="13CDDC46" wp14:editId="5B8833FB">
             <wp:extent cx="5276850" cy="698500"/>
             <wp:effectExtent l="0" t="0" r="0" b="0"/>
             <wp:docPr id="48" name="image30.png"/>
@@ -27569,7 +27596,7 @@
     </w:p>
     <w:p>
       <w:pPr>
-        <w:pStyle w:val="Caption"/>
+        <w:pStyle w:val="Antrat"/>
         <w:keepNext/>
         <w:rPr>
           <w:color w:val="auto"/>
@@ -27662,7 +27689,7 @@
           <w:noProof/>
         </w:rPr>
         <w:drawing>
-          <wp:inline distT="114300" distB="114300" distL="114300" distR="114300">
+          <wp:inline distT="114300" distB="114300" distL="114300" distR="114300" wp14:anchorId="133F1A20" wp14:editId="76D9ED5A">
             <wp:extent cx="5276850" cy="698500"/>
             <wp:effectExtent l="0" t="0" r="0" b="0"/>
             <wp:docPr id="22" name="image10.png"/>
@@ -27700,7 +27727,7 @@
     </w:p>
     <w:p>
       <w:pPr>
-        <w:pStyle w:val="Caption"/>
+        <w:pStyle w:val="Antrat"/>
         <w:keepNext/>
         <w:rPr>
           <w:color w:val="auto"/>
@@ -27793,7 +27820,7 @@
           <w:noProof/>
         </w:rPr>
         <w:drawing>
-          <wp:inline distT="114300" distB="114300" distL="114300" distR="114300">
+          <wp:inline distT="114300" distB="114300" distL="114300" distR="114300" wp14:anchorId="21738A96" wp14:editId="68985DC1">
             <wp:extent cx="5276850" cy="850900"/>
             <wp:effectExtent l="0" t="0" r="0" b="0"/>
             <wp:docPr id="9" name="image1.png"/>
@@ -27831,7 +27858,7 @@
     </w:p>
     <w:p>
       <w:pPr>
-        <w:pStyle w:val="Caption"/>
+        <w:pStyle w:val="Antrat"/>
         <w:keepNext/>
         <w:rPr>
           <w:color w:val="auto"/>
@@ -27924,7 +27951,7 @@
           <w:noProof/>
         </w:rPr>
         <w:drawing>
-          <wp:inline distT="114300" distB="114300" distL="114300" distR="114300">
+          <wp:inline distT="114300" distB="114300" distL="114300" distR="114300" wp14:anchorId="385196F8" wp14:editId="2D198A7A">
             <wp:extent cx="5276850" cy="558800"/>
             <wp:effectExtent l="0" t="0" r="0" b="0"/>
             <wp:docPr id="30" name="image14.png"/>
@@ -27962,7 +27989,7 @@
     </w:p>
     <w:p>
       <w:pPr>
-        <w:pStyle w:val="Caption"/>
+        <w:pStyle w:val="Antrat"/>
         <w:keepNext/>
         <w:rPr>
           <w:color w:val="auto"/>
@@ -28055,7 +28082,7 @@
           <w:noProof/>
         </w:rPr>
         <w:drawing>
-          <wp:inline distT="114300" distB="114300" distL="114300" distR="114300">
+          <wp:inline distT="114300" distB="114300" distL="114300" distR="114300" wp14:anchorId="47E230C1" wp14:editId="4B752C10">
             <wp:extent cx="5276850" cy="1079500"/>
             <wp:effectExtent l="0" t="0" r="0" b="0"/>
             <wp:docPr id="43" name="image23.png"/>
@@ -28093,7 +28120,7 @@
     </w:p>
     <w:p>
       <w:pPr>
-        <w:pStyle w:val="Caption"/>
+        <w:pStyle w:val="Antrat"/>
         <w:keepNext/>
         <w:rPr>
           <w:color w:val="auto"/>
@@ -28187,7 +28214,7 @@
           <w:noProof/>
         </w:rPr>
         <w:drawing>
-          <wp:inline distT="114300" distB="114300" distL="114300" distR="114300">
+          <wp:inline distT="114300" distB="114300" distL="114300" distR="114300" wp14:anchorId="69283462" wp14:editId="466E73E2">
             <wp:extent cx="5276850" cy="1219200"/>
             <wp:effectExtent l="0" t="0" r="0" b="0"/>
             <wp:docPr id="28" name="image33.png"/>
@@ -28225,7 +28252,7 @@
     </w:p>
     <w:p>
       <w:pPr>
-        <w:pStyle w:val="Heading3"/>
+        <w:pStyle w:val="Antrat3"/>
       </w:pPr>
       <w:bookmarkStart w:id="24" w:name="_yiik6gqm3zfo" w:colFirst="0" w:colLast="0"/>
       <w:bookmarkEnd w:id="24"/>
@@ -28240,7 +28267,7 @@
     </w:p>
     <w:p>
       <w:pPr>
-        <w:pStyle w:val="Caption"/>
+        <w:pStyle w:val="Antrat"/>
         <w:keepNext/>
         <w:rPr>
           <w:color w:val="auto"/>
@@ -28333,7 +28360,7 @@
           <w:noProof/>
         </w:rPr>
         <w:drawing>
-          <wp:inline distT="114300" distB="114300" distL="114300" distR="114300">
+          <wp:inline distT="114300" distB="114300" distL="114300" distR="114300" wp14:anchorId="16608E9A" wp14:editId="114B7A32">
             <wp:extent cx="5276850" cy="939800"/>
             <wp:effectExtent l="0" t="0" r="0" b="0"/>
             <wp:docPr id="42" name="image44.png"/>
@@ -28371,7 +28398,7 @@
     </w:p>
     <w:p>
       <w:pPr>
-        <w:pStyle w:val="Caption"/>
+        <w:pStyle w:val="Antrat"/>
         <w:keepNext/>
         <w:rPr>
           <w:color w:val="auto"/>
@@ -28464,7 +28491,7 @@
           <w:noProof/>
         </w:rPr>
         <w:drawing>
-          <wp:inline distT="114300" distB="114300" distL="114300" distR="114300">
+          <wp:inline distT="114300" distB="114300" distL="114300" distR="114300" wp14:anchorId="179B983F" wp14:editId="472C78AF">
             <wp:extent cx="5276850" cy="812800"/>
             <wp:effectExtent l="0" t="0" r="0" b="0"/>
             <wp:docPr id="6" name="image32.png"/>
@@ -28502,7 +28529,7 @@
     </w:p>
     <w:p>
       <w:pPr>
-        <w:pStyle w:val="Caption"/>
+        <w:pStyle w:val="Antrat"/>
         <w:keepNext/>
         <w:rPr>
           <w:color w:val="auto"/>
@@ -28595,7 +28622,7 @@
           <w:noProof/>
         </w:rPr>
         <w:drawing>
-          <wp:inline distT="114300" distB="114300" distL="114300" distR="114300">
+          <wp:inline distT="114300" distB="114300" distL="114300" distR="114300" wp14:anchorId="101EBC93" wp14:editId="06351591">
             <wp:extent cx="5276850" cy="406400"/>
             <wp:effectExtent l="0" t="0" r="0" b="0"/>
             <wp:docPr id="29" name="image49.png"/>
@@ -28633,7 +28660,7 @@
     </w:p>
     <w:p>
       <w:pPr>
-        <w:pStyle w:val="Caption"/>
+        <w:pStyle w:val="Antrat"/>
         <w:keepNext/>
         <w:rPr>
           <w:color w:val="auto"/>
@@ -28726,7 +28753,7 @@
           <w:noProof/>
         </w:rPr>
         <w:drawing>
-          <wp:inline distT="114300" distB="114300" distL="114300" distR="114300">
+          <wp:inline distT="114300" distB="114300" distL="114300" distR="114300" wp14:anchorId="3D891E10" wp14:editId="5053231A">
             <wp:extent cx="5276850" cy="647700"/>
             <wp:effectExtent l="0" t="0" r="0" b="0"/>
             <wp:docPr id="15" name="image34.png"/>
@@ -28764,7 +28791,7 @@
     </w:p>
     <w:p>
       <w:pPr>
-        <w:pStyle w:val="Caption"/>
+        <w:pStyle w:val="Antrat"/>
         <w:keepNext/>
         <w:rPr>
           <w:color w:val="auto"/>
@@ -28857,7 +28884,7 @@
           <w:noProof/>
         </w:rPr>
         <w:drawing>
-          <wp:inline distT="114300" distB="114300" distL="114300" distR="114300">
+          <wp:inline distT="114300" distB="114300" distL="114300" distR="114300" wp14:anchorId="20768DBD" wp14:editId="7F2857B5">
             <wp:extent cx="5276850" cy="673100"/>
             <wp:effectExtent l="0" t="0" r="0" b="0"/>
             <wp:docPr id="2" name="image52.png"/>
@@ -28895,7 +28922,7 @@
     </w:p>
     <w:p>
       <w:pPr>
-        <w:pStyle w:val="Caption"/>
+        <w:pStyle w:val="Antrat"/>
         <w:keepNext/>
         <w:rPr>
           <w:color w:val="auto"/>
@@ -28988,7 +29015,7 @@
           <w:noProof/>
         </w:rPr>
         <w:drawing>
-          <wp:inline distT="114300" distB="114300" distL="114300" distR="114300">
+          <wp:inline distT="114300" distB="114300" distL="114300" distR="114300" wp14:anchorId="49B9C8F8" wp14:editId="775FA2A3">
             <wp:extent cx="5276850" cy="647700"/>
             <wp:effectExtent l="0" t="0" r="0" b="0"/>
             <wp:docPr id="24" name="image46.png"/>
@@ -29038,7 +29065,7 @@
     </w:p>
     <w:p>
       <w:pPr>
-        <w:pStyle w:val="Heading3"/>
+        <w:pStyle w:val="Antrat3"/>
       </w:pPr>
       <w:r>
         <w:lastRenderedPageBreak/>
@@ -29052,7 +29079,7 @@
     </w:p>
     <w:p>
       <w:pPr>
-        <w:pStyle w:val="Caption"/>
+        <w:pStyle w:val="Antrat"/>
         <w:keepNext/>
         <w:rPr>
           <w:color w:val="auto"/>
@@ -29145,7 +29172,7 @@
           <w:noProof/>
         </w:rPr>
         <w:drawing>
-          <wp:inline distT="114300" distB="114300" distL="114300" distR="114300">
+          <wp:inline distT="114300" distB="114300" distL="114300" distR="114300" wp14:anchorId="2AEF5189" wp14:editId="3A17B43C">
             <wp:extent cx="5276850" cy="457200"/>
             <wp:effectExtent l="0" t="0" r="0" b="0"/>
             <wp:docPr id="37" name="image39.png"/>
@@ -29183,7 +29210,7 @@
     </w:p>
     <w:p>
       <w:pPr>
-        <w:pStyle w:val="Caption"/>
+        <w:pStyle w:val="Antrat"/>
         <w:keepNext/>
         <w:rPr>
           <w:color w:val="auto"/>
@@ -29276,7 +29303,7 @@
           <w:noProof/>
         </w:rPr>
         <w:drawing>
-          <wp:inline distT="114300" distB="114300" distL="114300" distR="114300">
+          <wp:inline distT="114300" distB="114300" distL="114300" distR="114300" wp14:anchorId="3A6A35DE" wp14:editId="17A157D9">
             <wp:extent cx="5276850" cy="1219200"/>
             <wp:effectExtent l="0" t="0" r="0" b="0"/>
             <wp:docPr id="51" name="image55.png"/>
@@ -29314,7 +29341,7 @@
     </w:p>
     <w:p>
       <w:pPr>
-        <w:pStyle w:val="Caption"/>
+        <w:pStyle w:val="Antrat"/>
         <w:keepNext/>
         <w:rPr>
           <w:color w:val="auto"/>
@@ -29407,7 +29434,7 @@
           <w:noProof/>
         </w:rPr>
         <w:drawing>
-          <wp:inline distT="114300" distB="114300" distL="114300" distR="114300">
+          <wp:inline distT="114300" distB="114300" distL="114300" distR="114300" wp14:anchorId="23B3DD46" wp14:editId="463C9E2C">
             <wp:extent cx="5276850" cy="1104900"/>
             <wp:effectExtent l="0" t="0" r="0" b="0"/>
             <wp:docPr id="1" name="image26.png"/>
@@ -29445,7 +29472,7 @@
     </w:p>
     <w:p>
       <w:pPr>
-        <w:pStyle w:val="Caption"/>
+        <w:pStyle w:val="Antrat"/>
         <w:keepNext/>
         <w:rPr>
           <w:color w:val="auto"/>
@@ -29538,7 +29565,7 @@
           <w:noProof/>
         </w:rPr>
         <w:drawing>
-          <wp:inline distT="114300" distB="114300" distL="114300" distR="114300">
+          <wp:inline distT="114300" distB="114300" distL="114300" distR="114300" wp14:anchorId="1E8CCC5D" wp14:editId="1A88BF1D">
             <wp:extent cx="4484535" cy="2425147"/>
             <wp:effectExtent l="0" t="0" r="0" b="0"/>
             <wp:docPr id="8" name="image53.png"/>
@@ -29576,7 +29603,7 @@
     </w:p>
     <w:p>
       <w:pPr>
-        <w:pStyle w:val="Caption"/>
+        <w:pStyle w:val="Antrat"/>
         <w:keepNext/>
         <w:rPr>
           <w:color w:val="auto"/>
@@ -29669,7 +29696,7 @@
           <w:noProof/>
         </w:rPr>
         <w:drawing>
-          <wp:inline distT="114300" distB="114300" distL="114300" distR="114300">
+          <wp:inline distT="114300" distB="114300" distL="114300" distR="114300" wp14:anchorId="0B187F46" wp14:editId="45D75BB3">
             <wp:extent cx="5276850" cy="584200"/>
             <wp:effectExtent l="0" t="0" r="0" b="0"/>
             <wp:docPr id="25" name="image45.png"/>
@@ -29707,7 +29734,7 @@
     </w:p>
     <w:p>
       <w:pPr>
-        <w:pStyle w:val="Caption"/>
+        <w:pStyle w:val="Antrat"/>
         <w:keepNext/>
         <w:rPr>
           <w:color w:val="auto"/>
@@ -29800,7 +29827,7 @@
           <w:noProof/>
         </w:rPr>
         <w:drawing>
-          <wp:inline distT="114300" distB="114300" distL="114300" distR="114300">
+          <wp:inline distT="114300" distB="114300" distL="114300" distR="114300" wp14:anchorId="71E5AF80" wp14:editId="138ABAA9">
             <wp:extent cx="5276850" cy="596900"/>
             <wp:effectExtent l="0" t="0" r="0" b="0"/>
             <wp:docPr id="7" name="image27.png"/>
@@ -29861,7 +29888,7 @@
     </w:p>
     <w:p>
       <w:pPr>
-        <w:pStyle w:val="Heading2"/>
+        <w:pStyle w:val="Antrat2"/>
       </w:pPr>
       <w:bookmarkStart w:id="29" w:name="_Toc528755577"/>
       <w:r>
@@ -29878,7 +29905,7 @@
           <w:noProof/>
         </w:rPr>
         <w:drawing>
-          <wp:inline distT="114300" distB="114300" distL="114300" distR="114300">
+          <wp:inline distT="114300" distB="114300" distL="114300" distR="114300" wp14:anchorId="4C27B44B" wp14:editId="2A3C855A">
             <wp:extent cx="9315450" cy="3790950"/>
             <wp:effectExtent l="0" t="0" r="0" b="0"/>
             <wp:docPr id="36" name="image57.png"/>
@@ -29916,7 +29943,7 @@
     </w:p>
     <w:p>
       <w:pPr>
-        <w:pStyle w:val="Caption"/>
+        <w:pStyle w:val="Antrat"/>
         <w:rPr>
           <w:color w:val="auto"/>
         </w:rPr>
@@ -30012,7 +30039,7 @@
     </w:p>
     <w:p>
       <w:pPr>
-        <w:pStyle w:val="Heading2"/>
+        <w:pStyle w:val="Antrat2"/>
         <w:sectPr>
           <w:pgSz w:w="16838" w:h="11906" w:orient="landscape"/>
           <w:pgMar w:top="1800" w:right="1440" w:bottom="1800" w:left="851" w:header="708" w:footer="708" w:gutter="0"/>
@@ -30028,7 +30055,7 @@
     </w:p>
     <w:p>
       <w:pPr>
-        <w:pStyle w:val="Heading2"/>
+        <w:pStyle w:val="Antrat2"/>
       </w:pPr>
       <w:bookmarkStart w:id="31" w:name="_jusytbvbrpai" w:colFirst="0" w:colLast="0"/>
       <w:bookmarkStart w:id="32" w:name="_Toc528755578"/>
@@ -30049,7 +30076,7 @@
           <w:noProof/>
         </w:rPr>
         <w:drawing>
-          <wp:inline distT="114300" distB="114300" distL="114300" distR="114300">
+          <wp:inline distT="114300" distB="114300" distL="114300" distR="114300" wp14:anchorId="6ED49AF2" wp14:editId="6D491A2A">
             <wp:extent cx="5206808" cy="2559685"/>
             <wp:effectExtent l="0" t="0" r="0" b="0"/>
             <wp:docPr id="23" name="image59.png"/>
@@ -30094,7 +30121,7 @@
           <w:noProof/>
         </w:rPr>
         <w:drawing>
-          <wp:inline distT="114300" distB="114300" distL="114300" distR="114300">
+          <wp:inline distT="114300" distB="114300" distL="114300" distR="114300" wp14:anchorId="287DBEF6" wp14:editId="7B13A706">
             <wp:extent cx="5267739" cy="2653613"/>
             <wp:effectExtent l="0" t="0" r="0" b="0"/>
             <wp:docPr id="10" name="image60.png"/>
@@ -30137,7 +30164,7 @@
     </w:p>
     <w:p>
       <w:pPr>
-        <w:pStyle w:val="Caption"/>
+        <w:pStyle w:val="Antrat"/>
         <w:rPr>
           <w:color w:val="auto"/>
         </w:rPr>
@@ -30771,7 +30798,7 @@
     <w:lvl w:ilvl="0">
       <w:start w:val="3"/>
       <w:numFmt w:val="decimal"/>
-      <w:pStyle w:val="Heading1"/>
+      <w:pStyle w:val="Antrat1"/>
       <w:lvlText w:val="%1."/>
       <w:lvlJc w:val="left"/>
       <w:pPr>
@@ -30796,7 +30823,7 @@
     <w:lvl w:ilvl="2">
       <w:start w:val="1"/>
       <w:numFmt w:val="decimal"/>
-      <w:pStyle w:val="Heading3"/>
+      <w:pStyle w:val="Antrat3"/>
       <w:lvlText w:val="%1.%2.%3."/>
       <w:lvlJc w:val="left"/>
       <w:pPr>
@@ -31401,14 +31428,14 @@
     <w:lsdException w:name="Hashtag" w:semiHidden="1" w:unhideWhenUsed="1"/>
     <w:lsdException w:name="Unresolved Mention" w:semiHidden="1" w:unhideWhenUsed="1"/>
   </w:latentStyles>
-  <w:style w:type="paragraph" w:default="1" w:styleId="Normal">
+  <w:style w:type="paragraph" w:default="1" w:styleId="prastasis">
     <w:name w:val="Normal"/>
     <w:qFormat/>
   </w:style>
-  <w:style w:type="paragraph" w:styleId="Heading1">
+  <w:style w:type="paragraph" w:styleId="Antrat1">
     <w:name w:val="heading 1"/>
-    <w:basedOn w:val="Normal"/>
-    <w:next w:val="Normal"/>
+    <w:basedOn w:val="prastasis"/>
+    <w:next w:val="prastasis"/>
     <w:uiPriority w:val="9"/>
     <w:qFormat/>
     <w:pPr>
@@ -31424,10 +31451,10 @@
       <w:szCs w:val="28"/>
     </w:rPr>
   </w:style>
-  <w:style w:type="paragraph" w:styleId="Heading2">
+  <w:style w:type="paragraph" w:styleId="Antrat2">
     <w:name w:val="heading 2"/>
-    <w:basedOn w:val="Normal"/>
-    <w:next w:val="Normal"/>
+    <w:basedOn w:val="prastasis"/>
+    <w:next w:val="prastasis"/>
     <w:uiPriority w:val="9"/>
     <w:unhideWhenUsed/>
     <w:qFormat/>
@@ -31442,10 +31469,10 @@
       <w:szCs w:val="24"/>
     </w:rPr>
   </w:style>
-  <w:style w:type="paragraph" w:styleId="Heading3">
+  <w:style w:type="paragraph" w:styleId="Antrat3">
     <w:name w:val="heading 3"/>
-    <w:basedOn w:val="Normal"/>
-    <w:next w:val="Normal"/>
+    <w:basedOn w:val="prastasis"/>
+    <w:next w:val="prastasis"/>
     <w:uiPriority w:val="9"/>
     <w:unhideWhenUsed/>
     <w:qFormat/>
@@ -31462,10 +31489,10 @@
       <w:b/>
     </w:rPr>
   </w:style>
-  <w:style w:type="paragraph" w:styleId="Heading4">
+  <w:style w:type="paragraph" w:styleId="Antrat4">
     <w:name w:val="heading 4"/>
-    <w:basedOn w:val="Normal"/>
-    <w:next w:val="Normal"/>
+    <w:basedOn w:val="prastasis"/>
+    <w:next w:val="prastasis"/>
     <w:uiPriority w:val="9"/>
     <w:semiHidden/>
     <w:unhideWhenUsed/>
@@ -31481,10 +31508,10 @@
       <w:szCs w:val="28"/>
     </w:rPr>
   </w:style>
-  <w:style w:type="paragraph" w:styleId="Heading5">
+  <w:style w:type="paragraph" w:styleId="Antrat5">
     <w:name w:val="heading 5"/>
-    <w:basedOn w:val="Normal"/>
-    <w:next w:val="Normal"/>
+    <w:basedOn w:val="prastasis"/>
+    <w:next w:val="prastasis"/>
     <w:uiPriority w:val="9"/>
     <w:semiHidden/>
     <w:unhideWhenUsed/>
@@ -31499,10 +31526,10 @@
       <w:szCs w:val="28"/>
     </w:rPr>
   </w:style>
-  <w:style w:type="paragraph" w:styleId="Heading6">
+  <w:style w:type="paragraph" w:styleId="Antrat6">
     <w:name w:val="heading 6"/>
-    <w:basedOn w:val="Normal"/>
-    <w:next w:val="Normal"/>
+    <w:basedOn w:val="prastasis"/>
+    <w:next w:val="prastasis"/>
     <w:uiPriority w:val="9"/>
     <w:semiHidden/>
     <w:unhideWhenUsed/>
@@ -31518,13 +31545,13 @@
       <w:szCs w:val="32"/>
     </w:rPr>
   </w:style>
-  <w:style w:type="character" w:default="1" w:styleId="DefaultParagraphFont">
+  <w:style w:type="character" w:default="1" w:styleId="Numatytasispastraiposriftas">
     <w:name w:val="Default Paragraph Font"/>
     <w:uiPriority w:val="1"/>
     <w:semiHidden/>
     <w:unhideWhenUsed/>
   </w:style>
-  <w:style w:type="table" w:default="1" w:styleId="TableNormal">
+  <w:style w:type="table" w:default="1" w:styleId="prastojilentel">
     <w:name w:val="Normal Table"/>
     <w:uiPriority w:val="99"/>
     <w:semiHidden/>
@@ -31539,16 +31566,16 @@
       </w:tblCellMar>
     </w:tblPr>
   </w:style>
-  <w:style w:type="numbering" w:default="1" w:styleId="NoList">
+  <w:style w:type="numbering" w:default="1" w:styleId="Sraonra">
     <w:name w:val="No List"/>
     <w:uiPriority w:val="99"/>
     <w:semiHidden/>
     <w:unhideWhenUsed/>
   </w:style>
-  <w:style w:type="paragraph" w:styleId="Title">
+  <w:style w:type="paragraph" w:styleId="Pavadinimas">
     <w:name w:val="Title"/>
-    <w:basedOn w:val="Normal"/>
-    <w:next w:val="Normal"/>
+    <w:basedOn w:val="prastasis"/>
+    <w:next w:val="prastasis"/>
     <w:uiPriority w:val="10"/>
     <w:qFormat/>
     <w:pPr>
@@ -31562,10 +31589,10 @@
       <w:szCs w:val="72"/>
     </w:rPr>
   </w:style>
-  <w:style w:type="paragraph" w:styleId="Subtitle">
+  <w:style w:type="paragraph" w:styleId="Paantrat">
     <w:name w:val="Subtitle"/>
-    <w:basedOn w:val="Normal"/>
-    <w:next w:val="Normal"/>
+    <w:basedOn w:val="prastasis"/>
+    <w:next w:val="prastasis"/>
     <w:uiPriority w:val="11"/>
     <w:qFormat/>
     <w:pPr>
@@ -31582,14 +31609,14 @@
     </w:rPr>
   </w:style>
   <w:style w:type="table" w:customStyle="1" w:styleId="a">
-    <w:basedOn w:val="TableNormal"/>
+    <w:basedOn w:val="prastojilentel"/>
     <w:tblPr>
       <w:tblStyleRowBandSize w:val="1"/>
       <w:tblStyleColBandSize w:val="1"/>
     </w:tblPr>
   </w:style>
   <w:style w:type="table" w:customStyle="1" w:styleId="a0">
-    <w:basedOn w:val="TableNormal"/>
+    <w:basedOn w:val="prastojilentel"/>
     <w:tblPr>
       <w:tblStyleRowBandSize w:val="1"/>
       <w:tblStyleColBandSize w:val="1"/>
@@ -31600,7 +31627,7 @@
     </w:tblPr>
   </w:style>
   <w:style w:type="table" w:customStyle="1" w:styleId="a1">
-    <w:basedOn w:val="TableNormal"/>
+    <w:basedOn w:val="prastojilentel"/>
     <w:tblPr>
       <w:tblStyleRowBandSize w:val="1"/>
       <w:tblStyleColBandSize w:val="1"/>
@@ -31611,7 +31638,7 @@
     </w:tblPr>
   </w:style>
   <w:style w:type="table" w:customStyle="1" w:styleId="a2">
-    <w:basedOn w:val="TableNormal"/>
+    <w:basedOn w:val="prastojilentel"/>
     <w:tblPr>
       <w:tblStyleRowBandSize w:val="1"/>
       <w:tblStyleColBandSize w:val="1"/>
@@ -31622,7 +31649,7 @@
     </w:tblPr>
   </w:style>
   <w:style w:type="table" w:customStyle="1" w:styleId="a3">
-    <w:basedOn w:val="TableNormal"/>
+    <w:basedOn w:val="prastojilentel"/>
     <w:tblPr>
       <w:tblStyleRowBandSize w:val="1"/>
       <w:tblStyleColBandSize w:val="1"/>
@@ -31633,7 +31660,7 @@
     </w:tblPr>
   </w:style>
   <w:style w:type="table" w:customStyle="1" w:styleId="a4">
-    <w:basedOn w:val="TableNormal"/>
+    <w:basedOn w:val="prastojilentel"/>
     <w:tblPr>
       <w:tblStyleRowBandSize w:val="1"/>
       <w:tblStyleColBandSize w:val="1"/>
@@ -31644,7 +31671,7 @@
     </w:tblPr>
   </w:style>
   <w:style w:type="table" w:customStyle="1" w:styleId="a5">
-    <w:basedOn w:val="TableNormal"/>
+    <w:basedOn w:val="prastojilentel"/>
     <w:tblPr>
       <w:tblStyleRowBandSize w:val="1"/>
       <w:tblStyleColBandSize w:val="1"/>
@@ -31655,7 +31682,7 @@
     </w:tblPr>
   </w:style>
   <w:style w:type="table" w:customStyle="1" w:styleId="a6">
-    <w:basedOn w:val="TableNormal"/>
+    <w:basedOn w:val="prastojilentel"/>
     <w:tblPr>
       <w:tblStyleRowBandSize w:val="1"/>
       <w:tblStyleColBandSize w:val="1"/>
@@ -31666,7 +31693,7 @@
     </w:tblPr>
   </w:style>
   <w:style w:type="table" w:customStyle="1" w:styleId="a7">
-    <w:basedOn w:val="TableNormal"/>
+    <w:basedOn w:val="prastojilentel"/>
     <w:tblPr>
       <w:tblStyleRowBandSize w:val="1"/>
       <w:tblStyleColBandSize w:val="1"/>
@@ -31677,7 +31704,7 @@
     </w:tblPr>
   </w:style>
   <w:style w:type="table" w:customStyle="1" w:styleId="a8">
-    <w:basedOn w:val="TableNormal"/>
+    <w:basedOn w:val="prastojilentel"/>
     <w:tblPr>
       <w:tblStyleRowBandSize w:val="1"/>
       <w:tblStyleColBandSize w:val="1"/>
@@ -31688,7 +31715,7 @@
     </w:tblPr>
   </w:style>
   <w:style w:type="table" w:customStyle="1" w:styleId="a9">
-    <w:basedOn w:val="TableNormal"/>
+    <w:basedOn w:val="prastojilentel"/>
     <w:tblPr>
       <w:tblStyleRowBandSize w:val="1"/>
       <w:tblStyleColBandSize w:val="1"/>
@@ -31699,7 +31726,7 @@
     </w:tblPr>
   </w:style>
   <w:style w:type="table" w:customStyle="1" w:styleId="aa">
-    <w:basedOn w:val="TableNormal"/>
+    <w:basedOn w:val="prastojilentel"/>
     <w:tblPr>
       <w:tblStyleRowBandSize w:val="1"/>
       <w:tblStyleColBandSize w:val="1"/>
@@ -31710,7 +31737,7 @@
     </w:tblPr>
   </w:style>
   <w:style w:type="table" w:customStyle="1" w:styleId="ab">
-    <w:basedOn w:val="TableNormal"/>
+    <w:basedOn w:val="prastojilentel"/>
     <w:tblPr>
       <w:tblStyleRowBandSize w:val="1"/>
       <w:tblStyleColBandSize w:val="1"/>
@@ -31721,7 +31748,7 @@
     </w:tblPr>
   </w:style>
   <w:style w:type="table" w:customStyle="1" w:styleId="ac">
-    <w:basedOn w:val="TableNormal"/>
+    <w:basedOn w:val="prastojilentel"/>
     <w:tblPr>
       <w:tblStyleRowBandSize w:val="1"/>
       <w:tblStyleColBandSize w:val="1"/>
@@ -31732,7 +31759,7 @@
     </w:tblPr>
   </w:style>
   <w:style w:type="table" w:customStyle="1" w:styleId="ad">
-    <w:basedOn w:val="TableNormal"/>
+    <w:basedOn w:val="prastojilentel"/>
     <w:tblPr>
       <w:tblStyleRowBandSize w:val="1"/>
       <w:tblStyleColBandSize w:val="1"/>
@@ -31743,7 +31770,7 @@
     </w:tblPr>
   </w:style>
   <w:style w:type="table" w:customStyle="1" w:styleId="ae">
-    <w:basedOn w:val="TableNormal"/>
+    <w:basedOn w:val="prastojilentel"/>
     <w:tblPr>
       <w:tblStyleRowBandSize w:val="1"/>
       <w:tblStyleColBandSize w:val="1"/>
@@ -31754,7 +31781,7 @@
     </w:tblPr>
   </w:style>
   <w:style w:type="table" w:customStyle="1" w:styleId="af">
-    <w:basedOn w:val="TableNormal"/>
+    <w:basedOn w:val="prastojilentel"/>
     <w:tblPr>
       <w:tblStyleRowBandSize w:val="1"/>
       <w:tblStyleColBandSize w:val="1"/>
@@ -31765,7 +31792,7 @@
     </w:tblPr>
   </w:style>
   <w:style w:type="table" w:customStyle="1" w:styleId="af0">
-    <w:basedOn w:val="TableNormal"/>
+    <w:basedOn w:val="prastojilentel"/>
     <w:tblPr>
       <w:tblStyleRowBandSize w:val="1"/>
       <w:tblStyleColBandSize w:val="1"/>
@@ -31776,7 +31803,7 @@
     </w:tblPr>
   </w:style>
   <w:style w:type="table" w:customStyle="1" w:styleId="af1">
-    <w:basedOn w:val="TableNormal"/>
+    <w:basedOn w:val="prastojilentel"/>
     <w:tblPr>
       <w:tblStyleRowBandSize w:val="1"/>
       <w:tblStyleColBandSize w:val="1"/>
@@ -31787,7 +31814,7 @@
     </w:tblPr>
   </w:style>
   <w:style w:type="table" w:customStyle="1" w:styleId="af2">
-    <w:basedOn w:val="TableNormal"/>
+    <w:basedOn w:val="prastojilentel"/>
     <w:tblPr>
       <w:tblStyleRowBandSize w:val="1"/>
       <w:tblStyleColBandSize w:val="1"/>
@@ -31798,7 +31825,7 @@
     </w:tblPr>
   </w:style>
   <w:style w:type="table" w:customStyle="1" w:styleId="af3">
-    <w:basedOn w:val="TableNormal"/>
+    <w:basedOn w:val="prastojilentel"/>
     <w:tblPr>
       <w:tblStyleRowBandSize w:val="1"/>
       <w:tblStyleColBandSize w:val="1"/>
@@ -31809,7 +31836,7 @@
     </w:tblPr>
   </w:style>
   <w:style w:type="table" w:customStyle="1" w:styleId="af4">
-    <w:basedOn w:val="TableNormal"/>
+    <w:basedOn w:val="prastojilentel"/>
     <w:tblPr>
       <w:tblStyleRowBandSize w:val="1"/>
       <w:tblStyleColBandSize w:val="1"/>
@@ -31820,7 +31847,7 @@
     </w:tblPr>
   </w:style>
   <w:style w:type="table" w:customStyle="1" w:styleId="af5">
-    <w:basedOn w:val="TableNormal"/>
+    <w:basedOn w:val="prastojilentel"/>
     <w:tblPr>
       <w:tblStyleRowBandSize w:val="1"/>
       <w:tblStyleColBandSize w:val="1"/>
@@ -31831,7 +31858,7 @@
     </w:tblPr>
   </w:style>
   <w:style w:type="table" w:customStyle="1" w:styleId="af6">
-    <w:basedOn w:val="TableNormal"/>
+    <w:basedOn w:val="prastojilentel"/>
     <w:tblPr>
       <w:tblStyleRowBandSize w:val="1"/>
       <w:tblStyleColBandSize w:val="1"/>
@@ -31842,7 +31869,7 @@
     </w:tblPr>
   </w:style>
   <w:style w:type="table" w:customStyle="1" w:styleId="af7">
-    <w:basedOn w:val="TableNormal"/>
+    <w:basedOn w:val="prastojilentel"/>
     <w:tblPr>
       <w:tblStyleRowBandSize w:val="1"/>
       <w:tblStyleColBandSize w:val="1"/>
@@ -31853,7 +31880,7 @@
     </w:tblPr>
   </w:style>
   <w:style w:type="table" w:customStyle="1" w:styleId="af8">
-    <w:basedOn w:val="TableNormal"/>
+    <w:basedOn w:val="prastojilentel"/>
     <w:tblPr>
       <w:tblStyleRowBandSize w:val="1"/>
       <w:tblStyleColBandSize w:val="1"/>
@@ -31864,7 +31891,7 @@
     </w:tblPr>
   </w:style>
   <w:style w:type="table" w:customStyle="1" w:styleId="af9">
-    <w:basedOn w:val="TableNormal"/>
+    <w:basedOn w:val="prastojilentel"/>
     <w:tblPr>
       <w:tblStyleRowBandSize w:val="1"/>
       <w:tblStyleColBandSize w:val="1"/>
@@ -31875,7 +31902,7 @@
     </w:tblPr>
   </w:style>
   <w:style w:type="table" w:customStyle="1" w:styleId="afa">
-    <w:basedOn w:val="TableNormal"/>
+    <w:basedOn w:val="prastojilentel"/>
     <w:tblPr>
       <w:tblStyleRowBandSize w:val="1"/>
       <w:tblStyleColBandSize w:val="1"/>
@@ -31886,7 +31913,7 @@
     </w:tblPr>
   </w:style>
   <w:style w:type="table" w:customStyle="1" w:styleId="afb">
-    <w:basedOn w:val="TableNormal"/>
+    <w:basedOn w:val="prastojilentel"/>
     <w:tblPr>
       <w:tblStyleRowBandSize w:val="1"/>
       <w:tblStyleColBandSize w:val="1"/>
@@ -31897,7 +31924,7 @@
     </w:tblPr>
   </w:style>
   <w:style w:type="table" w:customStyle="1" w:styleId="afc">
-    <w:basedOn w:val="TableNormal"/>
+    <w:basedOn w:val="prastojilentel"/>
     <w:tblPr>
       <w:tblStyleRowBandSize w:val="1"/>
       <w:tblStyleColBandSize w:val="1"/>
@@ -31908,7 +31935,7 @@
     </w:tblPr>
   </w:style>
   <w:style w:type="table" w:customStyle="1" w:styleId="afd">
-    <w:basedOn w:val="TableNormal"/>
+    <w:basedOn w:val="prastojilentel"/>
     <w:tblPr>
       <w:tblStyleRowBandSize w:val="1"/>
       <w:tblStyleColBandSize w:val="1"/>
@@ -31919,7 +31946,7 @@
     </w:tblPr>
   </w:style>
   <w:style w:type="table" w:customStyle="1" w:styleId="afe">
-    <w:basedOn w:val="TableNormal"/>
+    <w:basedOn w:val="prastojilentel"/>
     <w:tblPr>
       <w:tblStyleRowBandSize w:val="1"/>
       <w:tblStyleColBandSize w:val="1"/>
@@ -31930,7 +31957,7 @@
     </w:tblPr>
   </w:style>
   <w:style w:type="table" w:customStyle="1" w:styleId="aff">
-    <w:basedOn w:val="TableNormal"/>
+    <w:basedOn w:val="prastojilentel"/>
     <w:tblPr>
       <w:tblStyleRowBandSize w:val="1"/>
       <w:tblStyleColBandSize w:val="1"/>
@@ -31941,7 +31968,7 @@
     </w:tblPr>
   </w:style>
   <w:style w:type="table" w:customStyle="1" w:styleId="aff0">
-    <w:basedOn w:val="TableNormal"/>
+    <w:basedOn w:val="prastojilentel"/>
     <w:tblPr>
       <w:tblStyleRowBandSize w:val="1"/>
       <w:tblStyleColBandSize w:val="1"/>
@@ -31951,24 +31978,24 @@
       </w:tblCellMar>
     </w:tblPr>
   </w:style>
-  <w:style w:type="paragraph" w:styleId="CommentText">
+  <w:style w:type="paragraph" w:styleId="Komentarotekstas">
     <w:name w:val="annotation text"/>
-    <w:basedOn w:val="Normal"/>
-    <w:link w:val="CommentTextChar"/>
+    <w:basedOn w:val="prastasis"/>
+    <w:link w:val="KomentarotekstasDiagrama"/>
     <w:uiPriority w:val="99"/>
     <w:semiHidden/>
     <w:unhideWhenUsed/>
   </w:style>
-  <w:style w:type="character" w:customStyle="1" w:styleId="CommentTextChar">
-    <w:name w:val="Comment Text Char"/>
-    <w:basedOn w:val="DefaultParagraphFont"/>
-    <w:link w:val="CommentText"/>
+  <w:style w:type="character" w:customStyle="1" w:styleId="KomentarotekstasDiagrama">
+    <w:name w:val="Komentaro tekstas Diagrama"/>
+    <w:basedOn w:val="Numatytasispastraiposriftas"/>
+    <w:link w:val="Komentarotekstas"/>
     <w:uiPriority w:val="99"/>
     <w:semiHidden/>
   </w:style>
-  <w:style w:type="character" w:styleId="CommentReference">
+  <w:style w:type="character" w:styleId="Komentaronuoroda">
     <w:name w:val="annotation reference"/>
-    <w:basedOn w:val="DefaultParagraphFont"/>
+    <w:basedOn w:val="Numatytasispastraiposriftas"/>
     <w:uiPriority w:val="99"/>
     <w:semiHidden/>
     <w:unhideWhenUsed/>
@@ -31977,10 +32004,10 @@
       <w:szCs w:val="16"/>
     </w:rPr>
   </w:style>
-  <w:style w:type="paragraph" w:styleId="BalloonText">
+  <w:style w:type="paragraph" w:styleId="Debesliotekstas">
     <w:name w:val="Balloon Text"/>
-    <w:basedOn w:val="Normal"/>
-    <w:link w:val="BalloonTextChar"/>
+    <w:basedOn w:val="prastasis"/>
+    <w:link w:val="DebesliotekstasDiagrama"/>
     <w:uiPriority w:val="99"/>
     <w:semiHidden/>
     <w:unhideWhenUsed/>
@@ -31991,10 +32018,10 @@
       <w:szCs w:val="18"/>
     </w:rPr>
   </w:style>
-  <w:style w:type="character" w:customStyle="1" w:styleId="BalloonTextChar">
-    <w:name w:val="Balloon Text Char"/>
-    <w:basedOn w:val="DefaultParagraphFont"/>
-    <w:link w:val="BalloonText"/>
+  <w:style w:type="character" w:customStyle="1" w:styleId="DebesliotekstasDiagrama">
+    <w:name w:val="Debesėlio tekstas Diagrama"/>
+    <w:basedOn w:val="Numatytasispastraiposriftas"/>
+    <w:link w:val="Debesliotekstas"/>
     <w:uiPriority w:val="99"/>
     <w:semiHidden/>
     <w:rsid w:val="001D457C"/>
@@ -32004,10 +32031,10 @@
       <w:szCs w:val="18"/>
     </w:rPr>
   </w:style>
-  <w:style w:type="paragraph" w:styleId="TOC1">
+  <w:style w:type="paragraph" w:styleId="Turinys1">
     <w:name w:val="toc 1"/>
-    <w:basedOn w:val="Normal"/>
-    <w:next w:val="Normal"/>
+    <w:basedOn w:val="prastasis"/>
+    <w:next w:val="prastasis"/>
     <w:autoRedefine/>
     <w:uiPriority w:val="39"/>
     <w:unhideWhenUsed/>
@@ -32016,10 +32043,10 @@
       <w:spacing w:after="100"/>
     </w:pPr>
   </w:style>
-  <w:style w:type="paragraph" w:styleId="TOC2">
+  <w:style w:type="paragraph" w:styleId="Turinys2">
     <w:name w:val="toc 2"/>
-    <w:basedOn w:val="Normal"/>
-    <w:next w:val="Normal"/>
+    <w:basedOn w:val="prastasis"/>
+    <w:next w:val="prastasis"/>
     <w:autoRedefine/>
     <w:uiPriority w:val="39"/>
     <w:unhideWhenUsed/>
@@ -32029,10 +32056,10 @@
       <w:ind w:left="200"/>
     </w:pPr>
   </w:style>
-  <w:style w:type="paragraph" w:styleId="TOC3">
+  <w:style w:type="paragraph" w:styleId="Turinys3">
     <w:name w:val="toc 3"/>
-    <w:basedOn w:val="Normal"/>
-    <w:next w:val="Normal"/>
+    <w:basedOn w:val="prastasis"/>
+    <w:next w:val="prastasis"/>
     <w:autoRedefine/>
     <w:uiPriority w:val="39"/>
     <w:unhideWhenUsed/>
@@ -32042,9 +32069,9 @@
       <w:ind w:left="400"/>
     </w:pPr>
   </w:style>
-  <w:style w:type="character" w:styleId="Hyperlink">
+  <w:style w:type="character" w:styleId="Hipersaitas">
     <w:name w:val="Hyperlink"/>
-    <w:basedOn w:val="DefaultParagraphFont"/>
+    <w:basedOn w:val="Numatytasispastraiposriftas"/>
     <w:uiPriority w:val="99"/>
     <w:unhideWhenUsed/>
     <w:rsid w:val="001D457C"/>
@@ -32053,10 +32080,10 @@
       <w:u w:val="single"/>
     </w:rPr>
   </w:style>
-  <w:style w:type="paragraph" w:styleId="Caption">
+  <w:style w:type="paragraph" w:styleId="Antrat">
     <w:name w:val="caption"/>
-    <w:basedOn w:val="Normal"/>
-    <w:next w:val="Normal"/>
+    <w:basedOn w:val="prastasis"/>
+    <w:next w:val="prastasis"/>
     <w:uiPriority w:val="35"/>
     <w:unhideWhenUsed/>
     <w:qFormat/>
@@ -32400,7 +32427,7 @@
 </file>
 
 <file path=customXml/itemProps1.xml><?xml version="1.0" encoding="utf-8"?>
-<ds:datastoreItem xmlns:ds="http://schemas.openxmlformats.org/officeDocument/2006/customXml" ds:itemID="{D7258296-236C-446F-A7EA-2DA4E70BB240}">
+<ds:datastoreItem xmlns:ds="http://schemas.openxmlformats.org/officeDocument/2006/customXml" ds:itemID="{5BD8F339-C211-4A8A-899D-4A2593D10010}">
   <ds:schemaRefs>
     <ds:schemaRef ds:uri="http://schemas.openxmlformats.org/officeDocument/2006/bibliography"/>
   </ds:schemaRefs>

</xml_diff>